<commit_message>
Tue Dec 24 06:50:06 AM CST 2024
</commit_message>
<xml_diff>
--- a/bosai/2024_11_08_BSXG240327_wangyao/BSXG240327-陈立茂-补充分析-基于血小板RNA测序数据预测早期肺癌潜在生物标志物-2024.11.26.docx
+++ b/bosai/2024_11_08_BSXG240327_wangyao/BSXG240327-陈立茂-补充分析-基于血小板RNA测序数据预测早期肺癌潜在生物标志物-2024.11.26.docx
@@ -382,6 +382,8 @@
       </w:r>
       <w:r>
         <w:tab/>
+      </w:r>
+      <w:r>
         <w:t>分析流程</w:t>
       </w:r>
       <w:bookmarkEnd w:id="0"/>
@@ -538,6 +540,8 @@
       </w:r>
       <w:r>
         <w:tab/>
+      </w:r>
+      <w:r>
         <w:t>材料和方法</w:t>
       </w:r>
       <w:bookmarkEnd w:id="2"/>
@@ -552,6 +556,8 @@
       </w:r>
       <w:r>
         <w:tab/>
+      </w:r>
+      <w:r>
         <w:t>数据分析平台</w:t>
       </w:r>
       <w:bookmarkEnd w:id="3"/>
@@ -598,6 +604,8 @@
       </w:r>
       <w:r>
         <w:tab/>
+      </w:r>
+      <w:r>
         <w:t>Biomart 基因注释 (Dataset: ALL)</w:t>
       </w:r>
       <w:bookmarkEnd w:id="4"/>
@@ -629,6 +637,8 @@
       </w:r>
       <w:r>
         <w:tab/>
+      </w:r>
+      <w:r>
         <w:t>Limma 差异分析 (Dataset: MRNA)</w:t>
       </w:r>
       <w:bookmarkEnd w:id="5"/>
@@ -792,6 +802,8 @@
       </w:r>
       <w:r>
         <w:tab/>
+      </w:r>
+      <w:r>
         <w:t>Mfuzz 聚类分析 (Dataset: MRNA)</w:t>
       </w:r>
       <w:bookmarkEnd w:id="6"/>
@@ -850,6 +862,8 @@
       </w:r>
       <w:r>
         <w:tab/>
+      </w:r>
+      <w:r>
         <w:t>富集分析 (Dataset: MRNA)</w:t>
       </w:r>
       <w:bookmarkEnd w:id="7"/>
@@ -890,6 +904,8 @@
       </w:r>
       <w:r>
         <w:tab/>
+      </w:r>
+      <w:r>
         <w:t>TCGA 数据获取 (Dataset: LUSC)</w:t>
       </w:r>
       <w:bookmarkEnd w:id="8"/>
@@ -939,6 +955,8 @@
       </w:r>
       <w:r>
         <w:tab/>
+      </w:r>
+      <w:r>
         <w:t>TCGA 数据获取 (Dataset: LUAD)</w:t>
       </w:r>
       <w:bookmarkEnd w:id="9"/>
@@ -1050,6 +1068,8 @@
       </w:r>
       <w:r>
         <w:tab/>
+      </w:r>
+      <w:r>
         <w:t>Survival 生存分析 (Dataset: LUNG)</w:t>
       </w:r>
       <w:bookmarkEnd w:id="10"/>
@@ -1099,6 +1119,8 @@
       </w:r>
       <w:r>
         <w:tab/>
+      </w:r>
+      <w:r>
         <w:t>GSE 数据搜索 (Dataset: LUNG)</w:t>
       </w:r>
       <w:bookmarkEnd w:id="11"/>
@@ -1154,6 +1176,8 @@
       </w:r>
       <w:r>
         <w:tab/>
+      </w:r>
+      <w:r>
         <w:t>GEO 数据获取 (Dataset: LUNG)</w:t>
       </w:r>
       <w:bookmarkEnd w:id="12"/>
@@ -1194,6 +1218,8 @@
       </w:r>
       <w:r>
         <w:tab/>
+      </w:r>
+      <w:r>
         <w:t>Limma 差异分析 (Dataset: LNCRNA)</w:t>
       </w:r>
       <w:bookmarkEnd w:id="13"/>
@@ -1357,6 +1383,8 @@
       </w:r>
       <w:r>
         <w:tab/>
+      </w:r>
+      <w:r>
         <w:t>分析结果</w:t>
       </w:r>
       <w:bookmarkEnd w:id="14"/>
@@ -1371,6 +1399,8 @@
       </w:r>
       <w:r>
         <w:tab/>
+      </w:r>
+      <w:r>
         <w:t>Limma 差异分析 (MRNA)</w:t>
       </w:r>
       <w:bookmarkEnd w:id="15"/>
@@ -1380,7 +1410,16 @@
         <w:pStyle w:val="38"/>
       </w:pPr>
       <w:r>
-        <w:t>肝癌 RNA-seq，</w:t>
+        <w:rPr>
+          <w:rFonts w:hint="eastAsia"/>
+          <w:lang w:eastAsia="zh-CN"/>
+        </w:rPr>
+        <w:t>肺</w:t>
+      </w:r>
+      <w:bookmarkStart w:id="59" w:name="_GoBack"/>
+      <w:bookmarkEnd w:id="59"/>
+      <w:r>
+        <w:t>癌 RNA-seq，</w:t>
       </w:r>
     </w:p>
     <w:p>
@@ -2151,6 +2190,8 @@
       </w:r>
       <w:r>
         <w:tab/>
+      </w:r>
+      <w:r>
         <w:t>Mfuzz 聚类分析 (MRNA)</w:t>
       </w:r>
       <w:bookmarkEnd w:id="20"/>
@@ -2336,6 +2377,8 @@
       </w:r>
       <w:r>
         <w:tab/>
+      </w:r>
+      <w:r>
         <w:t>富集分析 (MRNA)</w:t>
       </w:r>
       <w:bookmarkEnd w:id="22"/>
@@ -2995,6 +3038,8 @@
       </w:r>
       <w:r>
         <w:tab/>
+      </w:r>
+      <w:r>
         <w:t>TCGA 数据获取 (LUSC, LUAD)</w:t>
       </w:r>
       <w:bookmarkEnd w:id="27"/>
@@ -3017,6 +3062,8 @@
       </w:r>
       <w:r>
         <w:tab/>
+      </w:r>
+      <w:r>
         <w:t>COX 回归 (LUNG)</w:t>
       </w:r>
       <w:bookmarkEnd w:id="28"/>
@@ -3521,6 +3568,8 @@
       </w:r>
       <w:r>
         <w:tab/>
+      </w:r>
+      <w:r>
         <w:t>Survival 生存分析 (LUNG)</w:t>
       </w:r>
       <w:bookmarkEnd w:id="33"/>
@@ -3924,6 +3973,8 @@
       </w:r>
       <w:r>
         <w:tab/>
+      </w:r>
+      <w:r>
         <w:t>GSE 数据搜索 (LUNG)</w:t>
       </w:r>
       <w:bookmarkEnd w:id="37"/>
@@ -3955,6 +4006,8 @@
       </w:r>
       <w:r>
         <w:tab/>
+      </w:r>
+      <w:r>
         <w:t>GEO 数据获取 (GEO_LUNG2)</w:t>
       </w:r>
       <w:bookmarkEnd w:id="38"/>
@@ -4068,6 +4121,8 @@
       </w:r>
       <w:r>
         <w:tab/>
+      </w:r>
+      <w:r>
         <w:t>GEO 数据获取 (GEO_LUNG)</w:t>
       </w:r>
       <w:bookmarkEnd w:id="39"/>
@@ -4193,6 +4248,8 @@
       </w:r>
       <w:r>
         <w:tab/>
+      </w:r>
+      <w:r>
         <w:t>Survival 生存分析 (GEO_LUNG) (验证)</w:t>
       </w:r>
       <w:bookmarkEnd w:id="40"/>
@@ -4450,8 +4507,6 @@
       <w:pPr>
         <w:pStyle w:val="3"/>
       </w:pPr>
-      <w:bookmarkStart w:id="59" w:name="_GoBack"/>
-      <w:bookmarkEnd w:id="59"/>
       <w:r>
         <w:drawing>
           <wp:inline distT="0" distB="0" distL="0" distR="0">
@@ -4574,6 +4629,8 @@
       </w:r>
       <w:r>
         <w:tab/>
+      </w:r>
+      <w:r>
         <w:t>Limma 差异分析 (LNCRNA)</w:t>
       </w:r>
       <w:bookmarkEnd w:id="44"/>
@@ -4847,6 +4904,8 @@
       </w:r>
       <w:r>
         <w:tab/>
+      </w:r>
+      <w:r>
         <w:t>关联分析 (MRNA, LNCRNA)</w:t>
       </w:r>
       <w:bookmarkEnd w:id="46"/>
@@ -5060,14 +5119,6 @@
         <w:gridCol w:w="1080"/>
       </w:tblGrid>
       <w:tr>
-        <w:tblPrEx>
-          <w:tblCellMar>
-            <w:top w:w="0" w:type="dxa"/>
-            <w:left w:w="108" w:type="dxa"/>
-            <w:bottom w:w="0" w:type="dxa"/>
-            <w:right w:w="108" w:type="dxa"/>
-          </w:tblCellMar>
-        </w:tblPrEx>
         <w:trPr>
           <w:trHeight w:val="0" w:hRule="atLeast"/>
           <w:tblHeader/>
@@ -6351,14 +6402,6 @@
         </w:tc>
       </w:tr>
       <w:tr>
-        <w:tblPrEx>
-          <w:tblCellMar>
-            <w:top w:w="0" w:type="dxa"/>
-            <w:left w:w="108" w:type="dxa"/>
-            <w:bottom w:w="0" w:type="dxa"/>
-            <w:right w:w="108" w:type="dxa"/>
-          </w:tblCellMar>
-        </w:tblPrEx>
         <w:trPr>
           <w:trHeight w:val="0" w:hRule="atLeast"/>
           <w:jc w:val="center"/>
@@ -6781,14 +6824,6 @@
         </w:tc>
       </w:tr>
       <w:tr>
-        <w:tblPrEx>
-          <w:tblCellMar>
-            <w:top w:w="0" w:type="dxa"/>
-            <w:left w:w="108" w:type="dxa"/>
-            <w:bottom w:w="0" w:type="dxa"/>
-            <w:right w:w="108" w:type="dxa"/>
-          </w:tblCellMar>
-        </w:tblPrEx>
         <w:trPr>
           <w:trHeight w:val="0" w:hRule="atLeast"/>
           <w:jc w:val="center"/>
@@ -8100,6 +8135,8 @@
       </w:r>
       <w:r>
         <w:tab/>
+      </w:r>
+      <w:r>
         <w:t>实验验证</w:t>
       </w:r>
       <w:bookmarkEnd w:id="49"/>
@@ -8137,6 +8174,8 @@
       </w:r>
       <w:r>
         <w:tab/>
+      </w:r>
+      <w:r>
         <w:t>总结</w:t>
       </w:r>
       <w:bookmarkEnd w:id="50"/>

</xml_diff>